<commit_message>
Revert "Merge branch 'AdvancedExpressions' of https://github.com/moritzgloeckl/sablon into ADD_SUPPORT_TO_IMAGES_ALT"
This reverts commit 570302e5df51d387f19d3ed73e48b0321a078db1, reversing
changes made to c745fb5c8b0f89dc218270f82e08ca1d4ec3b72a.
</commit_message>
<xml_diff>
--- a/test/fixtures/html_sample.docx
+++ b/test/fixtures/html_sample.docx
@@ -50,7 +50,7 @@
         <w:t xml:space="preserve">sit</w:t>
       </w:r>
       <w:r>
-        <w:t xml:space="preserve">  </w:t>
+        <w:t xml:space="preserve"> </w:t>
       </w:r>
       <w:r>
         <w:rPr>
@@ -68,7 +68,7 @@
         <w:t xml:space="preserve">consectetur adipiscing elit</w:t>
       </w:r>
       <w:r>
-        <w:t xml:space="preserve">.  </w:t>
+        <w:t xml:space="preserve">. </w:t>
       </w:r>
       <w:r>
         <w:rPr>
@@ -77,31 +77,7 @@
         <w:t xml:space="preserve">Suspendisse a tempus turpis</w:t>
       </w:r>
       <w:r>
-        <w:t xml:space="preserve">. </w:t>
-      </w:r>
-      <w:r>
-        <w:t xml:space="preserve">Duis urna </w:t>
-      </w:r>
-      <w:r>
-        <w:rPr>
-          <w:b/>
-        </w:rPr>
-        <w:t xml:space="preserve">justo</w:t>
-      </w:r>
-      <w:r>
-        <w:t xml:space="preserve">, </w:t>
-      </w:r>
-      <w:r>
-        <w:rPr>
-          <w:i/>
-        </w:rPr>
-        <w:t xml:space="preserve">vehicula</w:t>
-      </w:r>
-      <w:r>
-        <w:t xml:space="preserve"> vitae ultricies vel, congue at sem.</w:t>
-      </w:r>
-      <w:r>
-        <w:t xml:space="preserve"> Fusce turpis turpis, aliquet id pulvinar aliquam, iaculis non elit. Nulla feugiat lectus nulla, in dictum ipsum cursus ac. Quisque at odio neque. Sed ac tortor iaculis, bibendum leo ut, malesuada velit. Donec iaculis sed urna eget pharetra. </w:t>
+        <w:t xml:space="preserve">. Duis urna justo, vehicula vitae ultricies vel, congue at sem. Fusce turpis turpis, aliquet id pulvinar aliquam, iaculis non elit. Nulla feugiat lectus nulla, in dictum ipsum cursus ac. Quisque at odio neque. Sed ac tortor iaculis, bibendum leo ut, malesuada velit. Donec iaculis sed urna eget pharetra. </w:t>
       </w:r>
       <w:r>
         <w:rPr>
@@ -110,54 +86,7 @@
         <w:t xml:space="preserve">Praesent ornare fermentum turpis</w:t>
       </w:r>
       <w:r>
-        <w:t xml:space="preserve">, placerat iaculis urna bibendum vitae. Nunc in quam consequat, tristique tellus in, commodo turpis. Curabitur ullamcorper odio purus, lobortis egestas magna laoreet vitae. Nunc fringilla velit ante, eu aliquam nisi cursus vitae. Suspendisse sit amet dui </w:t>
-      </w:r>
-      <w:r>
-        <w:rPr>
-          <w:strike w:val="true"/>
-          <w:vertAlign w:val="superscript"/>
-        </w:rPr>
-        <w:t xml:space="preserve">egestas</w:t>
-      </w:r>
-      <w:r>
-        <w:rPr>
-          <w:strike w:val="true"/>
-        </w:rPr>
-        <w:t xml:space="preserve">, </w:t>
-      </w:r>
-      <w:r>
-        <w:rPr>
-          <w:strike w:val="true"/>
-          <w:vertAlign w:val="subscript"/>
-        </w:rPr>
-        <w:t xml:space="preserve">volutpat</w:t>
-      </w:r>
-      <w:r>
-        <w:t xml:space="preserve"> nisi vel, mattis justo. Nullam pellentesque, ipsum eget blandit pharetra, augue elit </w:t>
-      </w:r>
-      <w:r>
-        <w:rPr>
-          <w:vertAlign w:val="superscript"/>
-        </w:rPr>
-        <w:t xml:space="preserve">aliquam </w:t>
-      </w:r>
-      <w:r>
-        <w:rPr>
-          <w:vertAlign w:val="subscript"/>
-        </w:rPr>
-        <w:t xml:space="preserve">mauris</w:t>
-      </w:r>
-      <w:r>
-        <w:t xml:space="preserve">, vel mollis nisl augue ut </w:t>
-      </w:r>
-      <w:r>
-        <w:rPr>
-          <w:strike w:val="true"/>
-        </w:rPr>
-        <w:t xml:space="preserve">ipsum</w:t>
-      </w:r>
-      <w:r>
-        <w:t xml:space="preserve">.</w:t>
+        <w:t xml:space="preserve">, placerat iaculis urna bibendum vitae. Nunc in quam consequat, tristique tellus in, commodo turpis. Curabitur ullamcorper odio purus, lobortis egestas magna laoreet vitae. Nunc fringilla velit ante, eu aliquam nisi cursus vitae. Suspendisse sit amet dui egestas, volutpat nisi vel, mattis justo. Nullam pellentesque, ipsum eget blandit pharetra, augue elit aliquam mauris, vel mollis nisl augue ut ipsum.</w:t>
       </w:r>
     </w:p>
     <w:p>
@@ -579,12 +508,6 @@
     <w:p>
       <w:pPr>
         <w:pStyle w:val="Normal"/>
-        <w:pBdr>
-          <w:top w:sz="10" w:val="double" w:color="FF00FF"/>
-          <w:bottom w:sz="10" w:val="double" w:color="FF00FF"/>
-          <w:left w:sz="10" w:val="double" w:color="FF00FF"/>
-          <w:right w:sz="10" w:val="double" w:color="FF00FF"/>
-        </w:pBdr>
       </w:pPr>
       <w:r>
         <w:rPr>
@@ -608,7 +531,7 @@
         <w:rPr>
           <w:b/>
         </w:rPr>
-        <w:t xml:space="preserve">elementum quis dictum ac, porta ac ante. Fusce tempus ac mauris id cursus. Phasellus a erat nulla. </w:t>
+        <w:t xml:space="preserve"> elementum quis dictum ac, porta ac ante. Fusce tempus ac mauris id cursus. Phasellus a erat nulla. </w:t>
       </w:r>
       <w:r>
         <w:rPr>
@@ -635,194 +558,6 @@
           <w:b/>
         </w:rPr>
         <w:t xml:space="preserve">. Etiam hendrerit justo nec diam ullamcorper, nec blandit elit sodales.</w:t>
-      </w:r>
-    </w:p>
-    <w:p>
-      <w:pPr>
-        <w:pStyle w:val="Normal"/>
-        <w:jc w:val="both"/>
-        <w:shd w:val="clear" w:fill="EAFEDA"/>
-        <w:textAlignment w:val="top"/>
-      </w:pPr>
-      <w:r>
-        <w:rPr>
-          <w:sz w:val="48"/>
-        </w:rPr>
-        <w:t xml:space="preserve">U</w:t>
-      </w:r>
-      <w:r>
-        <w:t xml:space="preserve">t eget auctor enim. </w:t>
-      </w:r>
-      <w:r>
-        <w:rPr>
-          <w:u w:val="wavyDouble" w:color="123456"/>
-        </w:rPr>
-        <w:t xml:space="preserve">Quisque id neque eu nibh feugiat </w:t>
-      </w:r>
-      <w:r>
-        <w:rPr>
-          <w:strike w:val="true"/>
-          <w:b/>
-        </w:rPr>
-        <w:t xml:space="preserve">imperdiet</w:t>
-      </w:r>
-      <w:r>
-        <w:rPr>
-          <w:u w:val="wavyDouble" w:color="123456"/>
-        </w:rPr>
-        <w:t xml:space="preserve"> id ut dui.</w:t>
-      </w:r>
-      <w:r>
-        <w:t xml:space="preserve"> Ut auctor libero eget </w:t>
-      </w:r>
-      <w:r>
-        <w:rPr>
-          <w:i/>
-          <w:emboss w:val="true"/>
-          <w:color w:val="F3AADE"/>
-        </w:rPr>
-        <w:t xml:space="preserve"> massa tristique pharetra</w:t>
-      </w:r>
-      <w:r>
-        <w:t xml:space="preserve">. Cras tincidunt finibus sapien, ut maximus tortor tempor at. </w:t>
-      </w:r>
-      <w:r>
-        <w:rPr>
-          <w:shd w:val="clear" w:fill="00FF00"/>
-        </w:rPr>
-        <w:t xml:space="preserve">Proin pulvinar pretium</w:t>
-      </w:r>
-      <w:r>
-        <w:t xml:space="preserve"> justo vitae malesuada. Suspendisse porta purus eget tortor tincidunt vestibulum. Maecenas id egestas purus, quis vulputate lacus. Quisque </w:t>
-      </w:r>
-      <w:r>
-        <w:rPr>
-          <w:vertAlign w:val="superscript"/>
-        </w:rPr>
-        <w:t xml:space="preserve">non</w:t>
-      </w:r>
-      <w:r>
-        <w:t xml:space="preserve"> </w:t>
-      </w:r>
-      <w:r>
-        <w:rPr>
-          <w:vertAlign w:val="subscript"/>
-        </w:rPr>
-        <w:t xml:space="preserve">eleifend</w:t>
-      </w:r>
-      <w:r>
-        <w:t xml:space="preserve"> est.</w:t>
-      </w:r>
-    </w:p>
-    <w:p>
-      <w:pPr>
-        <w:pStyle w:val="ListBullet"/>
-        <w:shd w:val="clear" w:fill="F19F42"/>
-        <w:numPr>
-          <w:ilvl w:val="0"/>
-          <w:numId w:val="1006"/>
-        </w:numPr>
-      </w:pPr>
-      <w:r>
-        <w:t xml:space="preserve">Item 1</w:t>
-      </w:r>
-    </w:p>
-    <w:p>
-      <w:pPr>
-        <w:pStyle w:val="ListBullet"/>
-        <w:shd w:val="clear" w:fill="F19F42"/>
-        <w:numPr>
-          <w:ilvl w:val="0"/>
-          <w:numId w:val="1006"/>
-        </w:numPr>
-      </w:pPr>
-      <w:r>
-        <w:t xml:space="preserve">Item 2</w:t>
-      </w:r>
-    </w:p>
-    <w:p>
-      <w:pPr>
-        <w:pStyle w:val="ListBullet"/>
-        <w:shd w:val="clear" w:fill="F19F42"/>
-        <w:numPr>
-          <w:ilvl w:val="1"/>
-          <w:numId w:val="1006"/>
-        </w:numPr>
-      </w:pPr>
-      <w:r>
-        <w:t xml:space="preserve">Nested 1</w:t>
-      </w:r>
-    </w:p>
-    <w:p>
-      <w:pPr>
-        <w:pStyle w:val="ListBullet"/>
-        <w:shd w:val="clear" w:fill="FFAAAA"/>
-        <w:numPr>
-          <w:ilvl w:val="1"/>
-          <w:numId w:val="1006"/>
-        </w:numPr>
-      </w:pPr>
-      <w:r>
-        <w:t xml:space="preserve">Nested 2</w:t>
-      </w:r>
-    </w:p>
-    <w:p>
-      <w:pPr>
-        <w:pStyle w:val="ListBullet"/>
-        <w:shd w:val="clear" w:fill="FFAAAA"/>
-        <w:numPr>
-          <w:ilvl w:val="2"/>
-          <w:numId w:val="1006"/>
-        </w:numPr>
-      </w:pPr>
-      <w:r>
-        <w:t xml:space="preserve">Nested 2.1</w:t>
-      </w:r>
-    </w:p>
-    <w:p>
-      <w:pPr>
-        <w:pStyle w:val="ListBullet"/>
-        <w:shd w:val="clear" w:fill="FFAAAA"/>
-        <w:numPr>
-          <w:ilvl w:val="2"/>
-          <w:numId w:val="1006"/>
-        </w:numPr>
-      </w:pPr>
-      <w:r>
-        <w:rPr>
-          <w:i/>
-          <w:b/>
-        </w:rPr>
-        <w:t xml:space="preserve">Nested</w:t>
-      </w:r>
-      <w:r>
-        <w:t xml:space="preserve"> 2.2</w:t>
-      </w:r>
-    </w:p>
-    <w:p>
-      <w:pPr>
-        <w:pStyle w:val="ListBullet"/>
-        <w:shd w:val="clear" w:fill="FFAAAA"/>
-        <w:numPr>
-          <w:ilvl w:val="2"/>
-          <w:numId w:val="1006"/>
-        </w:numPr>
-      </w:pPr>
-      <w:r>
-        <w:t xml:space="preserve">Nested 2.3</w:t>
-      </w:r>
-    </w:p>
-    <w:p>
-      <w:pPr>
-        <w:pStyle w:val="ListBullet"/>
-        <w:shd w:val="clear" w:fill="F19F42"/>
-        <w:numPr>
-          <w:ilvl w:val="0"/>
-          <w:numId w:val="1006"/>
-        </w:numPr>
-      </w:pPr>
-      <w:r>
-        <w:t xml:space="preserve">Item 3</w:t>
       </w:r>
     </w:p>
     <w:sectPr>
@@ -837,119 +572,6 @@
 
 <file path=word/numbering.xml><?xml version="1.0" encoding="utf-8"?>
 <w:numbering xmlns:wpc="http://schemas.microsoft.com/office/word/2010/wordprocessingCanvas" xmlns:mo="http://schemas.microsoft.com/office/mac/office/2008/main" xmlns:mc="http://schemas.openxmlformats.org/markup-compatibility/2006" xmlns:mv="urn:schemas-microsoft-com:mac:vml" xmlns:o="urn:schemas-microsoft-com:office:office" xmlns:r="http://schemas.openxmlformats.org/officeDocument/2006/relationships" xmlns:m="http://schemas.openxmlformats.org/officeDocument/2006/math" xmlns:v="urn:schemas-microsoft-com:vml" xmlns:wp14="http://schemas.microsoft.com/office/word/2010/wordprocessingDrawing" xmlns:wp="http://schemas.openxmlformats.org/drawingml/2006/wordprocessingDrawing" xmlns:w10="urn:schemas-microsoft-com:office:word" xmlns:w="http://schemas.openxmlformats.org/wordprocessingml/2006/main" xmlns:w14="http://schemas.microsoft.com/office/word/2010/wordml" xmlns:wpg="http://schemas.microsoft.com/office/word/2010/wordprocessingGroup" xmlns:wpi="http://schemas.microsoft.com/office/word/2010/wordprocessingInk" xmlns:wne="http://schemas.microsoft.com/office/word/2006/wordml" xmlns:wps="http://schemas.microsoft.com/office/word/2010/wordprocessingShape" mc:Ignorable="w14 wp14">
-  <w:abstractNum w:abstractNumId="1006">
-    <w:multiLevelType w:val="multilevel"/>
-    <w:tmpl w:val="4A727A02"/>
-    <w:lvl w:ilvl="0">
-      <w:start w:val="1"/>
-      <w:numFmt w:val="bullet"/>
-      <w:pStyle w:val="ListBullet"/>
-      <w:lvlText w:val=""/>
-      <w:lvlJc w:val="left"/>
-      <w:pPr>
-        <w:ind w:left="360" w:hanging="360"/>
-      </w:pPr>
-      <w:rPr>
-        <w:rFonts w:ascii="Wingdings" w:hAnsi="Wingdings" w:hint="default"/>
-      </w:rPr>
-    </w:lvl>
-    <w:lvl w:ilvl="1">
-      <w:start w:val="1"/>
-      <w:numFmt w:val="bullet"/>
-      <w:lvlText w:val=""/>
-      <w:lvlJc w:val="left"/>
-      <w:pPr>
-        <w:ind w:left="720" w:hanging="360"/>
-      </w:pPr>
-      <w:rPr>
-        <w:rFonts w:ascii="Wingdings" w:hAnsi="Wingdings" w:hint="default"/>
-      </w:rPr>
-    </w:lvl>
-    <w:lvl w:ilvl="2">
-      <w:start w:val="1"/>
-      <w:numFmt w:val="bullet"/>
-      <w:lvlText w:val=""/>
-      <w:lvlJc w:val="left"/>
-      <w:pPr>
-        <w:ind w:left="1080" w:hanging="360"/>
-      </w:pPr>
-      <w:rPr>
-        <w:rFonts w:ascii="Wingdings" w:hAnsi="Wingdings" w:hint="default"/>
-      </w:rPr>
-    </w:lvl>
-    <w:lvl w:ilvl="3">
-      <w:start w:val="1"/>
-      <w:numFmt w:val="bullet"/>
-      <w:lvlText w:val=""/>
-      <w:lvlJc w:val="left"/>
-      <w:pPr>
-        <w:ind w:left="1440" w:hanging="360"/>
-      </w:pPr>
-      <w:rPr>
-        <w:rFonts w:ascii="Symbol" w:hAnsi="Symbol" w:hint="default"/>
-      </w:rPr>
-    </w:lvl>
-    <w:lvl w:ilvl="4">
-      <w:start w:val="1"/>
-      <w:numFmt w:val="bullet"/>
-      <w:lvlText w:val=""/>
-      <w:lvlJc w:val="left"/>
-      <w:pPr>
-        <w:ind w:left="1800" w:hanging="360"/>
-      </w:pPr>
-      <w:rPr>
-        <w:rFonts w:ascii="Symbol" w:hAnsi="Symbol" w:hint="default"/>
-      </w:rPr>
-    </w:lvl>
-    <w:lvl w:ilvl="5">
-      <w:start w:val="1"/>
-      <w:numFmt w:val="bullet"/>
-      <w:lvlText w:val=""/>
-      <w:lvlJc w:val="left"/>
-      <w:pPr>
-        <w:ind w:left="2160" w:hanging="360"/>
-      </w:pPr>
-      <w:rPr>
-        <w:rFonts w:ascii="Wingdings" w:hAnsi="Wingdings" w:hint="default"/>
-      </w:rPr>
-    </w:lvl>
-    <w:lvl w:ilvl="6">
-      <w:start w:val="1"/>
-      <w:numFmt w:val="bullet"/>
-      <w:lvlText w:val=""/>
-      <w:lvlJc w:val="left"/>
-      <w:pPr>
-        <w:ind w:left="2520" w:hanging="360"/>
-      </w:pPr>
-      <w:rPr>
-        <w:rFonts w:ascii="Wingdings" w:hAnsi="Wingdings" w:hint="default"/>
-      </w:rPr>
-    </w:lvl>
-    <w:lvl w:ilvl="7">
-      <w:start w:val="1"/>
-      <w:numFmt w:val="bullet"/>
-      <w:lvlText w:val=""/>
-      <w:lvlJc w:val="left"/>
-      <w:pPr>
-        <w:ind w:left="2880" w:hanging="360"/>
-      </w:pPr>
-      <w:rPr>
-        <w:rFonts w:ascii="Symbol" w:hAnsi="Symbol" w:hint="default"/>
-      </w:rPr>
-    </w:lvl>
-    <w:lvl w:ilvl="8">
-      <w:start w:val="1"/>
-      <w:numFmt w:val="bullet"/>
-      <w:lvlText w:val=""/>
-      <w:lvlJc w:val="left"/>
-      <w:pPr>
-        <w:ind w:left="3240" w:hanging="360"/>
-      </w:pPr>
-      <w:rPr>
-        <w:rFonts w:ascii="Symbol" w:hAnsi="Symbol" w:hint="default"/>
-      </w:rPr>
-    </w:lvl>
-  </w:abstractNum>
   <w:abstractNum w:abstractNumId="1005">
     <w:multiLevelType w:val="multilevel"/>
     <w:tmpl w:val="4A727A02"/>
@@ -2041,9 +1663,6 @@
   </w:num>
   <w:num w:numId="1005">
     <w:abstractNumId w:val="1005"/>
-  </w:num>
-  <w:num w:numId="1006">
-    <w:abstractNumId w:val="1006"/>
   </w:num>
 </w:numbering>
 </file>

</xml_diff>